<commit_message>
Revisão depois da entrega
Correçãoes no sistema de seleção
Mudança na documentação
Desenho da posição do mouse
Alterações sugeridas pelo Tio Fred
Outras pequenas modificações
</commit_message>
<xml_diff>
--- a/documentos/TPCG-GuilhermeSampaio.docx
+++ b/documentos/TPCG-GuilhermeSampaio.docx
@@ -103,6 +103,7 @@
         <w:t>Uni-BH</w:t>
       </w:r>
       <w:proofErr w:type="spellEnd"/>
+      <w:proofErr w:type="gramStart"/>
       <w:r>
         <w:rPr>
           <w:rFonts w:eastAsia="Times New Roman" w:cs="Times New Roman"/>
@@ -110,7 +111,17 @@
           <w:szCs w:val="24"/>
           <w:lang w:eastAsia="pt-BR"/>
         </w:rPr>
-        <w:t xml:space="preserve">  (www.unibh.br)</w:t>
+        <w:t xml:space="preserve">  </w:t>
+      </w:r>
+      <w:proofErr w:type="gramEnd"/>
+      <w:r>
+        <w:rPr>
+          <w:rFonts w:eastAsia="Times New Roman" w:cs="Times New Roman"/>
+          <w:sz w:val="24"/>
+          <w:szCs w:val="24"/>
+          <w:lang w:eastAsia="pt-BR"/>
+        </w:rPr>
+        <w:t>(www.unibh.br)</w:t>
       </w:r>
     </w:p>
     <w:p>
@@ -160,6 +171,7 @@
         <w:t xml:space="preserve"> apresenta um simulador de sistema solar baseado em </w:t>
       </w:r>
       <w:proofErr w:type="spellStart"/>
+      <w:proofErr w:type="gramStart"/>
       <w:r>
         <w:rPr>
           <w:i/>
@@ -169,6 +181,7 @@
         <w:t>OpenGL</w:t>
       </w:r>
       <w:proofErr w:type="spellEnd"/>
+      <w:proofErr w:type="gramEnd"/>
       <w:r>
         <w:rPr>
           <w:i/>
@@ -247,6 +260,7 @@
         <w:t xml:space="preserve"> simulação, sistema solar, </w:t>
       </w:r>
       <w:proofErr w:type="spellStart"/>
+      <w:proofErr w:type="gramStart"/>
       <w:r>
         <w:rPr>
           <w:i/>
@@ -256,6 +270,7 @@
         <w:t>OpenGL</w:t>
       </w:r>
       <w:proofErr w:type="spellEnd"/>
+      <w:proofErr w:type="gramEnd"/>
       <w:r>
         <w:rPr>
           <w:i/>
@@ -287,10 +302,12 @@
         <w:t xml:space="preserve">Como praticamente todo software de computação gráfica, o trabalho foi baseado em diversas bibliotecas e outros softwares, como </w:t>
       </w:r>
       <w:proofErr w:type="spellStart"/>
+      <w:proofErr w:type="gramStart"/>
       <w:r>
         <w:t>OpenGL</w:t>
       </w:r>
       <w:proofErr w:type="spellEnd"/>
+      <w:proofErr w:type="gramEnd"/>
       <w:r>
         <w:t xml:space="preserve"> e o GLUT. A estrutura geral foi baseada nos programas estudados em sala. Para alguns recursos mais “avançados”, foram </w:t>
       </w:r>
@@ -334,10 +351,12 @@
         <w:t xml:space="preserve"> do </w:t>
       </w:r>
       <w:proofErr w:type="spellStart"/>
+      <w:proofErr w:type="gramStart"/>
       <w:r>
         <w:t>OpenGL</w:t>
       </w:r>
       <w:proofErr w:type="spellEnd"/>
+      <w:proofErr w:type="gramEnd"/>
       <w:r>
         <w:t>. A técnica utilizada</w:t>
       </w:r>
@@ -396,7 +415,15 @@
       </w:r>
       <w:proofErr w:type="spellEnd"/>
       <w:r>
-        <w:t>”. Sua compatibilidade foi testada no Windows 7 (</w:t>
+        <w:t xml:space="preserve">”. Sua compatibilidade foi testada no Windows </w:t>
+      </w:r>
+      <w:proofErr w:type="gramStart"/>
+      <w:r>
+        <w:t>7</w:t>
+      </w:r>
+      <w:proofErr w:type="gramEnd"/>
+      <w:r>
+        <w:t xml:space="preserve"> (</w:t>
       </w:r>
       <w:proofErr w:type="spellStart"/>
       <w:r>
@@ -431,6 +458,7 @@
         <w:t>” no Linux, existe o programa “</w:t>
       </w:r>
       <w:proofErr w:type="spellStart"/>
+      <w:proofErr w:type="gramStart"/>
       <w:r>
         <w:t>make</w:t>
       </w:r>
@@ -439,6 +467,7 @@
         <w:t>.</w:t>
       </w:r>
       <w:proofErr w:type="spellStart"/>
+      <w:proofErr w:type="gramEnd"/>
       <w:r>
         <w:t>sh</w:t>
       </w:r>
@@ -456,10 +485,12 @@
         <w:t xml:space="preserve"> Obviamente, as bibliotecas do </w:t>
       </w:r>
       <w:proofErr w:type="spellStart"/>
+      <w:proofErr w:type="gramStart"/>
       <w:r>
         <w:t>OpenGL</w:t>
       </w:r>
       <w:proofErr w:type="spellEnd"/>
+      <w:proofErr w:type="gramEnd"/>
       <w:r>
         <w:t xml:space="preserve"> e o “</w:t>
       </w:r>
@@ -623,7 +654,23 @@
           <w:rFonts w:ascii="Courier New" w:hAnsi="Courier New" w:cs="Courier New"/>
           <w:lang w:eastAsia="pt-BR"/>
         </w:rPr>
-        <w:t xml:space="preserve">    a: Diminui escala de raio dos planetas</w:t>
+        <w:t xml:space="preserve">    </w:t>
+      </w:r>
+      <w:proofErr w:type="gramStart"/>
+      <w:r>
+        <w:rPr>
+          <w:rFonts w:ascii="Courier New" w:hAnsi="Courier New" w:cs="Courier New"/>
+          <w:lang w:eastAsia="pt-BR"/>
+        </w:rPr>
+        <w:t>a</w:t>
+      </w:r>
+      <w:proofErr w:type="gramEnd"/>
+      <w:r>
+        <w:rPr>
+          <w:rFonts w:ascii="Courier New" w:hAnsi="Courier New" w:cs="Courier New"/>
+          <w:lang w:eastAsia="pt-BR"/>
+        </w:rPr>
+        <w:t>: Diminui escala de raio dos planetas</w:t>
       </w:r>
     </w:p>
     <w:p>
@@ -722,7 +769,23 @@
           <w:rFonts w:ascii="Courier New" w:hAnsi="Courier New" w:cs="Courier New"/>
           <w:lang w:eastAsia="pt-BR"/>
         </w:rPr>
-        <w:t xml:space="preserve">    o: </w:t>
+        <w:t xml:space="preserve">    </w:t>
+      </w:r>
+      <w:proofErr w:type="gramStart"/>
+      <w:r>
+        <w:rPr>
+          <w:rFonts w:ascii="Courier New" w:hAnsi="Courier New" w:cs="Courier New"/>
+          <w:lang w:eastAsia="pt-BR"/>
+        </w:rPr>
+        <w:t>o</w:t>
+      </w:r>
+      <w:proofErr w:type="gramEnd"/>
+      <w:r>
+        <w:rPr>
+          <w:rFonts w:ascii="Courier New" w:hAnsi="Courier New" w:cs="Courier New"/>
+          <w:lang w:eastAsia="pt-BR"/>
+        </w:rPr>
+        <w:t xml:space="preserve">: </w:t>
       </w:r>
       <w:r>
         <w:rPr>
@@ -770,7 +833,37 @@
           <w:rFonts w:ascii="Courier New" w:hAnsi="Courier New" w:cs="Courier New"/>
           <w:lang w:eastAsia="pt-BR"/>
         </w:rPr>
-        <w:t xml:space="preserve">    e: Ativa asteróide</w:t>
+        <w:t xml:space="preserve">    </w:t>
+      </w:r>
+      <w:proofErr w:type="gramStart"/>
+      <w:r>
+        <w:rPr>
+          <w:rFonts w:ascii="Courier New" w:hAnsi="Courier New" w:cs="Courier New"/>
+          <w:lang w:eastAsia="pt-BR"/>
+        </w:rPr>
+        <w:t>e</w:t>
+      </w:r>
+      <w:proofErr w:type="gramEnd"/>
+      <w:r>
+        <w:rPr>
+          <w:rFonts w:ascii="Courier New" w:hAnsi="Courier New" w:cs="Courier New"/>
+          <w:lang w:eastAsia="pt-BR"/>
+        </w:rPr>
+        <w:t>: Ativa aster</w:t>
+      </w:r>
+      <w:r>
+        <w:rPr>
+          <w:rFonts w:ascii="Courier New" w:hAnsi="Courier New" w:cs="Courier New"/>
+          <w:lang w:eastAsia="pt-BR"/>
+        </w:rPr>
+        <w:t>o</w:t>
+      </w:r>
+      <w:r>
+        <w:rPr>
+          <w:rFonts w:ascii="Courier New" w:hAnsi="Courier New" w:cs="Courier New"/>
+          <w:lang w:eastAsia="pt-BR"/>
+        </w:rPr>
+        <w:t>ide</w:t>
       </w:r>
     </w:p>
     <w:p>
@@ -801,7 +894,14 @@
           <w:rFonts w:ascii="Courier New" w:hAnsi="Courier New" w:cs="Courier New"/>
           <w:lang w:eastAsia="pt-BR"/>
         </w:rPr>
-        <w:t xml:space="preserve"> asteróide</w:t>
+        <w:t xml:space="preserve"> astero</w:t>
+      </w:r>
+      <w:r>
+        <w:rPr>
+          <w:rFonts w:ascii="Courier New" w:hAnsi="Courier New" w:cs="Courier New"/>
+          <w:lang w:eastAsia="pt-BR"/>
+        </w:rPr>
+        <w:t>ide</w:t>
       </w:r>
     </w:p>
     <w:p>
@@ -832,7 +932,14 @@
           <w:rFonts w:ascii="Courier New" w:hAnsi="Courier New" w:cs="Courier New"/>
           <w:lang w:eastAsia="pt-BR"/>
         </w:rPr>
-        <w:t xml:space="preserve"> asteróide</w:t>
+        <w:t xml:space="preserve"> astero</w:t>
+      </w:r>
+      <w:r>
+        <w:rPr>
+          <w:rFonts w:ascii="Courier New" w:hAnsi="Courier New" w:cs="Courier New"/>
+          <w:lang w:eastAsia="pt-BR"/>
+        </w:rPr>
+        <w:t>ide</w:t>
       </w:r>
     </w:p>
     <w:p>
@@ -982,7 +1089,21 @@
           <w:rFonts w:ascii="Courier New" w:hAnsi="Courier New" w:cs="Courier New"/>
           <w:lang w:eastAsia="pt-BR"/>
         </w:rPr>
-        <w:t xml:space="preserve">        Esquerdo: Atirar asteróide e também mover câmera</w:t>
+        <w:t xml:space="preserve">        Esquerdo: Atirar aster</w:t>
+      </w:r>
+      <w:r>
+        <w:rPr>
+          <w:rFonts w:ascii="Courier New" w:hAnsi="Courier New" w:cs="Courier New"/>
+          <w:lang w:eastAsia="pt-BR"/>
+        </w:rPr>
+        <w:t>o</w:t>
+      </w:r>
+      <w:r>
+        <w:rPr>
+          <w:rFonts w:ascii="Courier New" w:hAnsi="Courier New" w:cs="Courier New"/>
+          <w:lang w:eastAsia="pt-BR"/>
+        </w:rPr>
+        <w:t>ide e também mover câmera</w:t>
       </w:r>
     </w:p>
     <w:p>
@@ -999,7 +1120,23 @@
           <w:rFonts w:ascii="Courier New" w:hAnsi="Courier New" w:cs="Courier New"/>
           <w:lang w:eastAsia="pt-BR"/>
         </w:rPr>
-        <w:t xml:space="preserve">        Meio: Surpresinha ;)</w:t>
+        <w:t xml:space="preserve">        Meio: </w:t>
+      </w:r>
+      <w:proofErr w:type="gramStart"/>
+      <w:r>
+        <w:rPr>
+          <w:rFonts w:ascii="Courier New" w:hAnsi="Courier New" w:cs="Courier New"/>
+          <w:lang w:eastAsia="pt-BR"/>
+        </w:rPr>
+        <w:t>Surpresinha ;</w:t>
+      </w:r>
+      <w:proofErr w:type="gramEnd"/>
+      <w:r>
+        <w:rPr>
+          <w:rFonts w:ascii="Courier New" w:hAnsi="Courier New" w:cs="Courier New"/>
+          <w:lang w:eastAsia="pt-BR"/>
+        </w:rPr>
+        <w:t>)</w:t>
       </w:r>
     </w:p>
     <w:p>
@@ -1196,7 +1333,23 @@
           <w:rFonts w:ascii="Courier New" w:hAnsi="Courier New" w:cs="Courier New"/>
           <w:lang w:eastAsia="pt-BR"/>
         </w:rPr>
-        <w:t xml:space="preserve">    1: Sol</w:t>
+        <w:t xml:space="preserve">    </w:t>
+      </w:r>
+      <w:proofErr w:type="gramStart"/>
+      <w:r>
+        <w:rPr>
+          <w:rFonts w:ascii="Courier New" w:hAnsi="Courier New" w:cs="Courier New"/>
+          <w:lang w:eastAsia="pt-BR"/>
+        </w:rPr>
+        <w:t>1</w:t>
+      </w:r>
+      <w:proofErr w:type="gramEnd"/>
+      <w:r>
+        <w:rPr>
+          <w:rFonts w:ascii="Courier New" w:hAnsi="Courier New" w:cs="Courier New"/>
+          <w:lang w:eastAsia="pt-BR"/>
+        </w:rPr>
+        <w:t>: Sol</w:t>
       </w:r>
     </w:p>
     <w:p>
@@ -1213,7 +1366,23 @@
           <w:rFonts w:ascii="Courier New" w:hAnsi="Courier New" w:cs="Courier New"/>
           <w:lang w:eastAsia="pt-BR"/>
         </w:rPr>
-        <w:t xml:space="preserve">    2: Mercúrio</w:t>
+        <w:t xml:space="preserve">    </w:t>
+      </w:r>
+      <w:proofErr w:type="gramStart"/>
+      <w:r>
+        <w:rPr>
+          <w:rFonts w:ascii="Courier New" w:hAnsi="Courier New" w:cs="Courier New"/>
+          <w:lang w:eastAsia="pt-BR"/>
+        </w:rPr>
+        <w:t>2</w:t>
+      </w:r>
+      <w:proofErr w:type="gramEnd"/>
+      <w:r>
+        <w:rPr>
+          <w:rFonts w:ascii="Courier New" w:hAnsi="Courier New" w:cs="Courier New"/>
+          <w:lang w:eastAsia="pt-BR"/>
+        </w:rPr>
+        <w:t>: Mercúrio</w:t>
       </w:r>
     </w:p>
     <w:p>
@@ -1230,7 +1399,23 @@
           <w:rFonts w:ascii="Courier New" w:hAnsi="Courier New" w:cs="Courier New"/>
           <w:lang w:eastAsia="pt-BR"/>
         </w:rPr>
-        <w:t xml:space="preserve">    3: Vênus</w:t>
+        <w:t xml:space="preserve">    </w:t>
+      </w:r>
+      <w:proofErr w:type="gramStart"/>
+      <w:r>
+        <w:rPr>
+          <w:rFonts w:ascii="Courier New" w:hAnsi="Courier New" w:cs="Courier New"/>
+          <w:lang w:eastAsia="pt-BR"/>
+        </w:rPr>
+        <w:t>3</w:t>
+      </w:r>
+      <w:proofErr w:type="gramEnd"/>
+      <w:r>
+        <w:rPr>
+          <w:rFonts w:ascii="Courier New" w:hAnsi="Courier New" w:cs="Courier New"/>
+          <w:lang w:eastAsia="pt-BR"/>
+        </w:rPr>
+        <w:t>: Vênus</w:t>
       </w:r>
     </w:p>
     <w:p>
@@ -1247,7 +1432,23 @@
           <w:rFonts w:ascii="Courier New" w:hAnsi="Courier New" w:cs="Courier New"/>
           <w:lang w:eastAsia="pt-BR"/>
         </w:rPr>
-        <w:t xml:space="preserve">    4: Terra</w:t>
+        <w:t xml:space="preserve">    </w:t>
+      </w:r>
+      <w:proofErr w:type="gramStart"/>
+      <w:r>
+        <w:rPr>
+          <w:rFonts w:ascii="Courier New" w:hAnsi="Courier New" w:cs="Courier New"/>
+          <w:lang w:eastAsia="pt-BR"/>
+        </w:rPr>
+        <w:t>4</w:t>
+      </w:r>
+      <w:proofErr w:type="gramEnd"/>
+      <w:r>
+        <w:rPr>
+          <w:rFonts w:ascii="Courier New" w:hAnsi="Courier New" w:cs="Courier New"/>
+          <w:lang w:eastAsia="pt-BR"/>
+        </w:rPr>
+        <w:t>: Terra</w:t>
       </w:r>
     </w:p>
     <w:p>
@@ -1264,7 +1465,23 @@
           <w:rFonts w:ascii="Courier New" w:hAnsi="Courier New" w:cs="Courier New"/>
           <w:lang w:eastAsia="pt-BR"/>
         </w:rPr>
-        <w:t xml:space="preserve">    !: Lua</w:t>
+        <w:t xml:space="preserve">    </w:t>
+      </w:r>
+      <w:proofErr w:type="gramStart"/>
+      <w:r>
+        <w:rPr>
+          <w:rFonts w:ascii="Courier New" w:hAnsi="Courier New" w:cs="Courier New"/>
+          <w:lang w:eastAsia="pt-BR"/>
+        </w:rPr>
+        <w:t>!:</w:t>
+      </w:r>
+      <w:proofErr w:type="gramEnd"/>
+      <w:r>
+        <w:rPr>
+          <w:rFonts w:ascii="Courier New" w:hAnsi="Courier New" w:cs="Courier New"/>
+          <w:lang w:eastAsia="pt-BR"/>
+        </w:rPr>
+        <w:t xml:space="preserve"> Lua</w:t>
       </w:r>
     </w:p>
     <w:p>
@@ -1281,7 +1498,23 @@
           <w:rFonts w:ascii="Courier New" w:hAnsi="Courier New" w:cs="Courier New"/>
           <w:lang w:eastAsia="pt-BR"/>
         </w:rPr>
-        <w:t xml:space="preserve">    5: Marte</w:t>
+        <w:t xml:space="preserve">    </w:t>
+      </w:r>
+      <w:proofErr w:type="gramStart"/>
+      <w:r>
+        <w:rPr>
+          <w:rFonts w:ascii="Courier New" w:hAnsi="Courier New" w:cs="Courier New"/>
+          <w:lang w:eastAsia="pt-BR"/>
+        </w:rPr>
+        <w:t>5</w:t>
+      </w:r>
+      <w:proofErr w:type="gramEnd"/>
+      <w:r>
+        <w:rPr>
+          <w:rFonts w:ascii="Courier New" w:hAnsi="Courier New" w:cs="Courier New"/>
+          <w:lang w:eastAsia="pt-BR"/>
+        </w:rPr>
+        <w:t>: Marte</w:t>
       </w:r>
     </w:p>
     <w:p>
@@ -1298,7 +1531,23 @@
           <w:rFonts w:ascii="Courier New" w:hAnsi="Courier New" w:cs="Courier New"/>
           <w:lang w:eastAsia="pt-BR"/>
         </w:rPr>
-        <w:t xml:space="preserve">    6: Júpiter</w:t>
+        <w:t xml:space="preserve">    </w:t>
+      </w:r>
+      <w:proofErr w:type="gramStart"/>
+      <w:r>
+        <w:rPr>
+          <w:rFonts w:ascii="Courier New" w:hAnsi="Courier New" w:cs="Courier New"/>
+          <w:lang w:eastAsia="pt-BR"/>
+        </w:rPr>
+        <w:t>6</w:t>
+      </w:r>
+      <w:proofErr w:type="gramEnd"/>
+      <w:r>
+        <w:rPr>
+          <w:rFonts w:ascii="Courier New" w:hAnsi="Courier New" w:cs="Courier New"/>
+          <w:lang w:eastAsia="pt-BR"/>
+        </w:rPr>
+        <w:t>: Júpiter</w:t>
       </w:r>
     </w:p>
     <w:p>
@@ -1315,7 +1564,23 @@
           <w:rFonts w:ascii="Courier New" w:hAnsi="Courier New" w:cs="Courier New"/>
           <w:lang w:eastAsia="pt-BR"/>
         </w:rPr>
-        <w:t xml:space="preserve">    7: Saturno</w:t>
+        <w:t xml:space="preserve">    </w:t>
+      </w:r>
+      <w:proofErr w:type="gramStart"/>
+      <w:r>
+        <w:rPr>
+          <w:rFonts w:ascii="Courier New" w:hAnsi="Courier New" w:cs="Courier New"/>
+          <w:lang w:eastAsia="pt-BR"/>
+        </w:rPr>
+        <w:t>7</w:t>
+      </w:r>
+      <w:proofErr w:type="gramEnd"/>
+      <w:r>
+        <w:rPr>
+          <w:rFonts w:ascii="Courier New" w:hAnsi="Courier New" w:cs="Courier New"/>
+          <w:lang w:eastAsia="pt-BR"/>
+        </w:rPr>
+        <w:t>: Saturno</w:t>
       </w:r>
     </w:p>
     <w:p>
@@ -1410,7 +1675,23 @@
           <w:rFonts w:ascii="Courier New" w:hAnsi="Courier New" w:cs="Courier New"/>
           <w:lang w:eastAsia="pt-BR"/>
         </w:rPr>
-        <w:t xml:space="preserve">    8: Urano</w:t>
+        <w:t xml:space="preserve">    </w:t>
+      </w:r>
+      <w:proofErr w:type="gramStart"/>
+      <w:r>
+        <w:rPr>
+          <w:rFonts w:ascii="Courier New" w:hAnsi="Courier New" w:cs="Courier New"/>
+          <w:lang w:eastAsia="pt-BR"/>
+        </w:rPr>
+        <w:t>8</w:t>
+      </w:r>
+      <w:proofErr w:type="gramEnd"/>
+      <w:r>
+        <w:rPr>
+          <w:rFonts w:ascii="Courier New" w:hAnsi="Courier New" w:cs="Courier New"/>
+          <w:lang w:eastAsia="pt-BR"/>
+        </w:rPr>
+        <w:t>: Urano</w:t>
       </w:r>
     </w:p>
     <w:p>
@@ -1427,7 +1708,23 @@
           <w:rFonts w:ascii="Courier New" w:hAnsi="Courier New" w:cs="Courier New"/>
           <w:lang w:eastAsia="pt-BR"/>
         </w:rPr>
-        <w:t xml:space="preserve">    9: Netuno</w:t>
+        <w:t xml:space="preserve">    </w:t>
+      </w:r>
+      <w:proofErr w:type="gramStart"/>
+      <w:r>
+        <w:rPr>
+          <w:rFonts w:ascii="Courier New" w:hAnsi="Courier New" w:cs="Courier New"/>
+          <w:lang w:eastAsia="pt-BR"/>
+        </w:rPr>
+        <w:t>9</w:t>
+      </w:r>
+      <w:proofErr w:type="gramEnd"/>
+      <w:r>
+        <w:rPr>
+          <w:rFonts w:ascii="Courier New" w:hAnsi="Courier New" w:cs="Courier New"/>
+          <w:lang w:eastAsia="pt-BR"/>
+        </w:rPr>
+        <w:t>: Netuno</w:t>
       </w:r>
     </w:p>
     <w:p>
@@ -1444,7 +1741,23 @@
           <w:rFonts w:ascii="Courier New" w:hAnsi="Courier New" w:cs="Courier New"/>
           <w:lang w:eastAsia="pt-BR"/>
         </w:rPr>
-        <w:t xml:space="preserve">    0: Plutão</w:t>
+        <w:t xml:space="preserve">    </w:t>
+      </w:r>
+      <w:proofErr w:type="gramStart"/>
+      <w:r>
+        <w:rPr>
+          <w:rFonts w:ascii="Courier New" w:hAnsi="Courier New" w:cs="Courier New"/>
+          <w:lang w:eastAsia="pt-BR"/>
+        </w:rPr>
+        <w:t>0</w:t>
+      </w:r>
+      <w:proofErr w:type="gramEnd"/>
+      <w:r>
+        <w:rPr>
+          <w:rFonts w:ascii="Courier New" w:hAnsi="Courier New" w:cs="Courier New"/>
+          <w:lang w:eastAsia="pt-BR"/>
+        </w:rPr>
+        <w:t>: Plutão</w:t>
       </w:r>
     </w:p>
     <w:p>
@@ -1520,7 +1833,21 @@
         <w:rPr>
           <w:lang w:eastAsia="pt-BR"/>
         </w:rPr>
-        <w:t xml:space="preserve">, o software usa um estrutura de dados aninhada, na qual um “astro principal” contém os seus “secundários”. O astro principal é a referência (ponto {0,0,0}) para o desenho dos seus secundários que orbitam </w:t>
+        <w:t>, o software usa um estrutura de dados aninhada, na qual um “astro principal” contém os seus “secundários”. O astro principal é a referência (ponto {</w:t>
+      </w:r>
+      <w:proofErr w:type="gramStart"/>
+      <w:r>
+        <w:rPr>
+          <w:lang w:eastAsia="pt-BR"/>
+        </w:rPr>
+        <w:t>0</w:t>
+      </w:r>
+      <w:proofErr w:type="gramEnd"/>
+      <w:r>
+        <w:rPr>
+          <w:lang w:eastAsia="pt-BR"/>
+        </w:rPr>
+        <w:t xml:space="preserve">,0,0}) para o desenho dos seus secundários que orbitam </w:t>
       </w:r>
       <w:r>
         <w:rPr>
@@ -1544,7 +1871,43 @@
         <w:rPr>
           <w:lang w:eastAsia="pt-BR"/>
         </w:rPr>
-        <w:t xml:space="preserve">. Os dados de rotação, translação, distância espacial e raio planetário foram obtidos em sites de astronomia. O programa faz a conversão de escalas. Como as distâncias entre os planetas é muito maior que o tamanho </w:t>
+        <w:t xml:space="preserve">. Os dados de rotação, translação, distância espacial e raio planetário foram obtidos em sites de astronomia. O programa faz a conversão de escalas. Como as distâncias entre os planetas </w:t>
+      </w:r>
+      <w:r>
+        <w:rPr>
+          <w:lang w:eastAsia="pt-BR"/>
+        </w:rPr>
+        <w:t>são</w:t>
+      </w:r>
+      <w:r>
+        <w:rPr>
+          <w:lang w:eastAsia="pt-BR"/>
+        </w:rPr>
+        <w:t xml:space="preserve"> </w:t>
+      </w:r>
+      <w:r>
+        <w:rPr>
+          <w:lang w:eastAsia="pt-BR"/>
+        </w:rPr>
+        <w:t>desproporcionalmente</w:t>
+      </w:r>
+      <w:r>
+        <w:rPr>
+          <w:lang w:eastAsia="pt-BR"/>
+        </w:rPr>
+        <w:t xml:space="preserve"> maior</w:t>
+      </w:r>
+      <w:r>
+        <w:rPr>
+          <w:lang w:eastAsia="pt-BR"/>
+        </w:rPr>
+        <w:t>es</w:t>
+      </w:r>
+      <w:r>
+        <w:rPr>
+          <w:lang w:eastAsia="pt-BR"/>
+        </w:rPr>
+        <w:t xml:space="preserve"> que o tamanho </w:t>
       </w:r>
       <w:r>
         <w:rPr>
@@ -1650,7 +2013,19 @@
         <w:rPr>
           <w:lang w:eastAsia="pt-BR"/>
         </w:rPr>
-        <w:t>animação de objeto, no caso um “asteróide”, com detecção de colisão com os demais “elementos visuais”</w:t>
+        <w:t>animação de objeto, no caso um “aster</w:t>
+      </w:r>
+      <w:r>
+        <w:rPr>
+          <w:lang w:eastAsia="pt-BR"/>
+        </w:rPr>
+        <w:t>o</w:t>
+      </w:r>
+      <w:r>
+        <w:rPr>
+          <w:lang w:eastAsia="pt-BR"/>
+        </w:rPr>
+        <w:t>ide”, com detecção de colisão com os demais “elementos visuais”</w:t>
       </w:r>
       <w:r>
         <w:rPr>
@@ -1668,7 +2043,33 @@
         <w:rPr>
           <w:lang w:eastAsia="pt-BR"/>
         </w:rPr>
-        <w:t>pela posição do mouse na tela (2D projetado em 3D). O segmento de reta da trajetória do “asteróide” é desenha</w:t>
+        <w:t>pela posição do mouse na tela (</w:t>
+      </w:r>
+      <w:proofErr w:type="gramStart"/>
+      <w:r>
+        <w:rPr>
+          <w:lang w:eastAsia="pt-BR"/>
+        </w:rPr>
+        <w:t>2D</w:t>
+      </w:r>
+      <w:proofErr w:type="gramEnd"/>
+      <w:r>
+        <w:rPr>
+          <w:lang w:eastAsia="pt-BR"/>
+        </w:rPr>
+        <w:t xml:space="preserve"> projetado em 3D). O segmento de reta da trajetória do “aster</w:t>
+      </w:r>
+      <w:r>
+        <w:rPr>
+          <w:lang w:eastAsia="pt-BR"/>
+        </w:rPr>
+        <w:t>o</w:t>
+      </w:r>
+      <w:r>
+        <w:rPr>
+          <w:lang w:eastAsia="pt-BR"/>
+        </w:rPr>
+        <w:t>ide” é desenha</w:t>
       </w:r>
       <w:r>
         <w:rPr>
@@ -1692,7 +2093,43 @@
         <w:rPr>
           <w:lang w:eastAsia="pt-BR"/>
         </w:rPr>
-        <w:t xml:space="preserve"> de cada objeto. Como os objetos são circulares, basta conhecer o ponto central das esferas (ou o círculo do anel de saturno). Para determinar de forma correta as posições, executa-se uma passagem pela sequ</w:t>
+        <w:t xml:space="preserve"> de cada objeto. Como os objetos são circulares, basta conhecer o ponto central das esferas (ou o círculo do</w:t>
+      </w:r>
+      <w:r>
+        <w:rPr>
+          <w:lang w:eastAsia="pt-BR"/>
+        </w:rPr>
+        <w:t>s</w:t>
+      </w:r>
+      <w:r>
+        <w:rPr>
+          <w:lang w:eastAsia="pt-BR"/>
+        </w:rPr>
+        <w:t xml:space="preserve"> a</w:t>
+      </w:r>
+      <w:r>
+        <w:rPr>
+          <w:lang w:eastAsia="pt-BR"/>
+        </w:rPr>
+        <w:t>néis</w:t>
+      </w:r>
+      <w:r>
+        <w:rPr>
+          <w:lang w:eastAsia="pt-BR"/>
+        </w:rPr>
+        <w:t xml:space="preserve"> de </w:t>
+      </w:r>
+      <w:r>
+        <w:rPr>
+          <w:lang w:eastAsia="pt-BR"/>
+        </w:rPr>
+        <w:t>S</w:t>
+      </w:r>
+      <w:r>
+        <w:rPr>
+          <w:lang w:eastAsia="pt-BR"/>
+        </w:rPr>
+        <w:t>aturno). Para determinar de forma correta as posições, executa-se uma passagem pela sequ</w:t>
       </w:r>
       <w:r>
         <w:rPr>
@@ -1721,6 +2158,7 @@
         <w:t>” (</w:t>
       </w:r>
       <w:proofErr w:type="spellStart"/>
+      <w:proofErr w:type="gramStart"/>
       <w:r>
         <w:rPr>
           <w:lang w:eastAsia="pt-BR"/>
@@ -1728,6 +2166,7 @@
         <w:t>glPushMatrix</w:t>
       </w:r>
       <w:proofErr w:type="spellEnd"/>
+      <w:proofErr w:type="gramEnd"/>
       <w:r>
         <w:rPr>
           <w:lang w:eastAsia="pt-BR"/>
@@ -1828,7 +2267,21 @@
         <w:rPr>
           <w:lang w:eastAsia="pt-BR"/>
         </w:rPr>
-        <w:t xml:space="preserve"> as verificações de colisão. Esses cálculos ocorrem na “thread” do evento de espera do GLUT (</w:t>
+        <w:t xml:space="preserve"> as verificações de colisão. Esses cálculos ocorrem </w:t>
+      </w:r>
+      <w:proofErr w:type="gramStart"/>
+      <w:r>
+        <w:rPr>
+          <w:lang w:eastAsia="pt-BR"/>
+        </w:rPr>
+        <w:t>na “thread</w:t>
+      </w:r>
+      <w:proofErr w:type="gramEnd"/>
+      <w:r>
+        <w:rPr>
+          <w:lang w:eastAsia="pt-BR"/>
+        </w:rPr>
+        <w:t>” do evento de espera do GLUT (</w:t>
       </w:r>
       <w:proofErr w:type="spellStart"/>
       <w:r>
@@ -1856,7 +2309,21 @@
         <w:rPr>
           <w:lang w:eastAsia="pt-BR"/>
         </w:rPr>
-        <w:t>” efetiva, ocorre na “thread” do evento de desenho (</w:t>
+        <w:t xml:space="preserve">” efetiva, ocorre </w:t>
+      </w:r>
+      <w:proofErr w:type="gramStart"/>
+      <w:r>
+        <w:rPr>
+          <w:lang w:eastAsia="pt-BR"/>
+        </w:rPr>
+        <w:t>na “thread</w:t>
+      </w:r>
+      <w:proofErr w:type="gramEnd"/>
+      <w:r>
+        <w:rPr>
+          <w:lang w:eastAsia="pt-BR"/>
+        </w:rPr>
+        <w:t>” do evento de desenho (</w:t>
       </w:r>
       <w:proofErr w:type="spellStart"/>
       <w:r>
@@ -1883,6 +2350,105 @@
         <w:rPr>
           <w:lang w:eastAsia="pt-BR"/>
         </w:rPr>
+        <w:t>Inicialmente, o</w:t>
+      </w:r>
+      <w:r>
+        <w:rPr>
+          <w:lang w:eastAsia="pt-BR"/>
+        </w:rPr>
+        <w:t xml:space="preserve"> cálculo </w:t>
+      </w:r>
+      <w:r>
+        <w:rPr>
+          <w:lang w:eastAsia="pt-BR"/>
+        </w:rPr>
+        <w:t>de posição era</w:t>
+      </w:r>
+      <w:r>
+        <w:rPr>
+          <w:lang w:eastAsia="pt-BR"/>
+        </w:rPr>
+        <w:t xml:space="preserve"> ser feito durante a “</w:t>
+      </w:r>
+      <w:proofErr w:type="spellStart"/>
+      <w:r>
+        <w:rPr>
+          <w:lang w:eastAsia="pt-BR"/>
+        </w:rPr>
+        <w:t>renderização</w:t>
+      </w:r>
+      <w:proofErr w:type="spellEnd"/>
+      <w:r>
+        <w:rPr>
+          <w:lang w:eastAsia="pt-BR"/>
+        </w:rPr>
+        <w:t>”. O principal motivo para fazer uma passagem de cálculo anterior ao desenho efetivo do quadro foi o posicionamento da câmera no centro de planetas que estão em movimento. Quando ocorre a passagem do tempo, com aumento da variável “dia”</w:t>
+      </w:r>
+      <w:r>
+        <w:rPr>
+          <w:lang w:eastAsia="pt-BR"/>
+        </w:rPr>
+        <w:t xml:space="preserve"> pelo “tempo”</w:t>
+      </w:r>
+      <w:r>
+        <w:rPr>
+          <w:lang w:eastAsia="pt-BR"/>
+        </w:rPr>
+        <w:t xml:space="preserve">, o planeta se desloca em relação ao quadro anterior. Isso faz com que </w:t>
+      </w:r>
+      <w:r>
+        <w:rPr>
+          <w:lang w:eastAsia="pt-BR"/>
+        </w:rPr>
+        <w:t xml:space="preserve">a posição </w:t>
+      </w:r>
+      <w:r>
+        <w:rPr>
+          <w:lang w:eastAsia="pt-BR"/>
+        </w:rPr>
+        <w:t>anteriormente usad</w:t>
+      </w:r>
+      <w:r>
+        <w:rPr>
+          <w:lang w:eastAsia="pt-BR"/>
+        </w:rPr>
+        <w:t xml:space="preserve">a </w:t>
+      </w:r>
+      <w:r>
+        <w:rPr>
+          <w:lang w:eastAsia="pt-BR"/>
+        </w:rPr>
+        <w:t>como “foco”</w:t>
+      </w:r>
+      <w:r>
+        <w:rPr>
+          <w:lang w:eastAsia="pt-BR"/>
+        </w:rPr>
+        <w:t xml:space="preserve"> da câmera seja diferente. Se a passagem do “tempo” for grande, a diferença de posição entre um quadro e outro é notável. O cálculo </w:t>
+      </w:r>
+      <w:r>
+        <w:rPr>
+          <w:lang w:eastAsia="pt-BR"/>
+        </w:rPr>
+        <w:t xml:space="preserve">imediatamente depois de alterar o “dia” </w:t>
+      </w:r>
+      <w:r>
+        <w:rPr>
+          <w:lang w:eastAsia="pt-BR"/>
+        </w:rPr>
+        <w:t xml:space="preserve">resolveu o problema. </w:t>
+      </w:r>
+    </w:p>
+    <w:p>
+      <w:pPr>
+        <w:rPr>
+          <w:lang w:eastAsia="pt-BR"/>
+        </w:rPr>
+      </w:pPr>
+      <w:r>
+        <w:rPr>
+          <w:lang w:eastAsia="pt-BR"/>
+        </w:rPr>
         <w:t>O</w:t>
       </w:r>
       <w:r>
@@ -1928,6 +2494,7 @@
         <w:t xml:space="preserve"> da disciplina de CG. Por isso, não foi necessário o uso do da temporização (</w:t>
       </w:r>
       <w:proofErr w:type="spellStart"/>
+      <w:proofErr w:type="gramStart"/>
       <w:r>
         <w:rPr>
           <w:lang w:eastAsia="pt-BR"/>
@@ -1935,11 +2502,26 @@
         <w:t>glutTimerFunc</w:t>
       </w:r>
       <w:proofErr w:type="spellEnd"/>
-      <w:r>
-        <w:rPr>
-          <w:lang w:eastAsia="pt-BR"/>
-        </w:rPr>
-        <w:t>), pois a “velocidade” percebida dos movimento pode ser definida pelo usuário. A captura de comandos do usuário (interatividade) utilizou as “callbacks” padrão do GLUT, com a exceção da rolagem do mouse que é específica do “</w:t>
+      <w:proofErr w:type="gramEnd"/>
+      <w:r>
+        <w:rPr>
+          <w:lang w:eastAsia="pt-BR"/>
+        </w:rPr>
+        <w:t xml:space="preserve">), pois a “velocidade” percebida dos movimento pode ser definida pelo usuário. A captura de comandos do usuário (interatividade) utilizou </w:t>
+      </w:r>
+      <w:proofErr w:type="gramStart"/>
+      <w:r>
+        <w:rPr>
+          <w:lang w:eastAsia="pt-BR"/>
+        </w:rPr>
+        <w:t>as “callbacks”</w:t>
+      </w:r>
+      <w:proofErr w:type="gramEnd"/>
+      <w:r>
+        <w:rPr>
+          <w:lang w:eastAsia="pt-BR"/>
+        </w:rPr>
+        <w:t xml:space="preserve"> padrão do GLUT, com a exceção da rolagem do mouse que é específica do “</w:t>
       </w:r>
       <w:proofErr w:type="spellStart"/>
       <w:r>
@@ -1966,13 +2548,38 @@
         <w:rPr>
           <w:lang w:eastAsia="pt-BR"/>
         </w:rPr>
+        <w:lastRenderedPageBreak/>
         <w:t xml:space="preserve">A detecção e resposta às colisões seguiu a especificação do trabalho. </w:t>
       </w:r>
       <w:r>
         <w:rPr>
           <w:lang w:eastAsia="pt-BR"/>
         </w:rPr>
-        <w:t xml:space="preserve">Porém, foram adotadas duas regras específicas: (1) no caso de colisão com o sol, o asteróide deve ser simplesmente eliminado e (2) a </w:t>
+        <w:t xml:space="preserve">Porém, foram adotadas duas regras específicas: (1) no caso de colisão com o </w:t>
+      </w:r>
+      <w:r>
+        <w:rPr>
+          <w:lang w:eastAsia="pt-BR"/>
+        </w:rPr>
+        <w:t>S</w:t>
+      </w:r>
+      <w:r>
+        <w:rPr>
+          <w:lang w:eastAsia="pt-BR"/>
+        </w:rPr>
+        <w:t>ol, o aster</w:t>
+      </w:r>
+      <w:r>
+        <w:rPr>
+          <w:lang w:eastAsia="pt-BR"/>
+        </w:rPr>
+        <w:t>o</w:t>
+      </w:r>
+      <w:r>
+        <w:rPr>
+          <w:lang w:eastAsia="pt-BR"/>
+        </w:rPr>
+        <w:t xml:space="preserve">ide deve ser simplesmente eliminado e (2) a </w:t>
       </w:r>
       <w:r>
         <w:rPr>
@@ -1986,17 +2593,49 @@
         </w:rPr>
         <w:t xml:space="preserve">com </w:t>
       </w:r>
-      <w:r>
-        <w:rPr>
-          <w:lang w:eastAsia="pt-BR"/>
-        </w:rPr>
-        <w:t>o anel de saturno</w:t>
-      </w:r>
-      <w:r>
-        <w:rPr>
-          <w:lang w:eastAsia="pt-BR"/>
-        </w:rPr>
-        <w:t xml:space="preserve"> não destrói o asteróide</w:t>
+      <w:proofErr w:type="gramStart"/>
+      <w:r>
+        <w:rPr>
+          <w:lang w:eastAsia="pt-BR"/>
+        </w:rPr>
+        <w:t>o anéis</w:t>
+      </w:r>
+      <w:proofErr w:type="gramEnd"/>
+      <w:r>
+        <w:rPr>
+          <w:lang w:eastAsia="pt-BR"/>
+        </w:rPr>
+        <w:t xml:space="preserve"> de </w:t>
+      </w:r>
+      <w:r>
+        <w:rPr>
+          <w:lang w:eastAsia="pt-BR"/>
+        </w:rPr>
+        <w:t>S</w:t>
+      </w:r>
+      <w:r>
+        <w:rPr>
+          <w:lang w:eastAsia="pt-BR"/>
+        </w:rPr>
+        <w:t>aturno</w:t>
+      </w:r>
+      <w:r>
+        <w:rPr>
+          <w:lang w:eastAsia="pt-BR"/>
+        </w:rPr>
+        <w:t xml:space="preserve"> não destrói o aster</w:t>
+      </w:r>
+      <w:r>
+        <w:rPr>
+          <w:lang w:eastAsia="pt-BR"/>
+        </w:rPr>
+        <w:t>o</w:t>
+      </w:r>
+      <w:r>
+        <w:rPr>
+          <w:lang w:eastAsia="pt-BR"/>
+        </w:rPr>
+        <w:t>ide</w:t>
       </w:r>
       <w:r>
         <w:rPr>
@@ -2032,7 +2671,19 @@
         <w:rPr>
           <w:lang w:eastAsia="pt-BR"/>
         </w:rPr>
-        <w:t>centro do asteróide até o centro de qualquer planeta seja menor que os raios somados</w:t>
+        <w:t>centro do aster</w:t>
+      </w:r>
+      <w:r>
+        <w:rPr>
+          <w:lang w:eastAsia="pt-BR"/>
+        </w:rPr>
+        <w:t>o</w:t>
+      </w:r>
+      <w:r>
+        <w:rPr>
+          <w:lang w:eastAsia="pt-BR"/>
+        </w:rPr>
+        <w:t>ide até o centro de qualquer planeta seja menor que os raios somados</w:t>
       </w:r>
       <w:r>
         <w:rPr>
@@ -2062,7 +2713,19 @@
         <w:rPr>
           <w:lang w:eastAsia="pt-BR"/>
         </w:rPr>
-        <w:t>O problema identificado nos testes é que, ao acelerar muito o tempo, entre um quadro e outro o asteroide poderia (como ocorreu) percorrer uma distância maior que a do planeta, sem possibilidade de detectar a colisão. Uma alternativa seria fixar a aceleração do tempo máxim</w:t>
+        <w:t xml:space="preserve">O problema identificado nos testes é que, ao acelerar muito o tempo, entre </w:t>
+      </w:r>
+      <w:r>
+        <w:rPr>
+          <w:lang w:eastAsia="pt-BR"/>
+        </w:rPr>
+        <w:t>um quadro e outro o astero</w:t>
+      </w:r>
+      <w:r>
+        <w:rPr>
+          <w:lang w:eastAsia="pt-BR"/>
+        </w:rPr>
+        <w:t>ide poderia (como ocorreu) percorrer uma distância maior que a do planeta, sem possibilidade de detectar a colisão. Uma alternativa seria fixar a aceleração do tempo máxim</w:t>
       </w:r>
       <w:r>
         <w:rPr>
@@ -2074,110 +2737,439 @@
         <w:rPr>
           <w:lang w:eastAsia="pt-BR"/>
         </w:rPr>
-        <w:t xml:space="preserve">. </w:t>
+        <w:t>. Porém, o movimento de translação Júpiter é tão lento (mais de 200 anos) que só é notável em alta “velocidade” de passagem de tempo. Por isso, calcula-se a distância percorrida pelo aster</w:t>
+      </w:r>
+      <w:r>
+        <w:rPr>
+          <w:lang w:eastAsia="pt-BR"/>
+        </w:rPr>
+        <w:t>o</w:t>
+      </w:r>
+      <w:r>
+        <w:rPr>
+          <w:lang w:eastAsia="pt-BR"/>
+        </w:rPr>
+        <w:t>ide entre um quadro e outro. Se ela for maior que o diâmetro do asteroide, o programa reduz a aceleração do tempo ou impede o acionamento do aster</w:t>
+      </w:r>
+      <w:r>
+        <w:rPr>
+          <w:lang w:eastAsia="pt-BR"/>
+        </w:rPr>
+        <w:t>o</w:t>
+      </w:r>
+      <w:r>
+        <w:rPr>
+          <w:lang w:eastAsia="pt-BR"/>
+        </w:rPr>
+        <w:t xml:space="preserve">ide. </w:t>
+      </w:r>
+    </w:p>
+    <w:p>
+      <w:pPr>
+        <w:rPr>
+          <w:lang w:eastAsia="pt-BR"/>
+        </w:rPr>
+      </w:pPr>
+      <w:r>
+        <w:rPr>
+          <w:lang w:eastAsia="pt-BR"/>
+        </w:rPr>
+        <w:t xml:space="preserve">No caso de colisão, inicia-se uma animação de explosão. A animação usa dois elementos básicos: partículas e detritos. </w:t>
+      </w:r>
+      <w:r>
+        <w:rPr>
+          <w:lang w:eastAsia="pt-BR"/>
+        </w:rPr>
+        <w:t xml:space="preserve">As partículas são pontos. Os detritos são triângulos. </w:t>
+      </w:r>
+      <w:r>
+        <w:rPr>
+          <w:lang w:eastAsia="pt-BR"/>
+        </w:rPr>
+        <w:t>Os elementos são posicionados ao longo da superfície da esfera definida</w:t>
+      </w:r>
+      <w:r>
+        <w:rPr>
+          <w:lang w:eastAsia="pt-BR"/>
+        </w:rPr>
+        <w:t xml:space="preserve"> pelo planeta que “explode”. Ele</w:t>
+      </w:r>
+      <w:r>
+        <w:rPr>
+          <w:lang w:eastAsia="pt-BR"/>
+        </w:rPr>
+        <w:t xml:space="preserve">s se dispersam em </w:t>
+      </w:r>
+      <w:r>
+        <w:rPr>
+          <w:lang w:eastAsia="pt-BR"/>
+        </w:rPr>
+        <w:t xml:space="preserve">padrão </w:t>
+      </w:r>
+      <w:r>
+        <w:rPr>
+          <w:lang w:eastAsia="pt-BR"/>
+        </w:rPr>
+        <w:t>esféric</w:t>
+      </w:r>
+      <w:r>
+        <w:rPr>
+          <w:lang w:eastAsia="pt-BR"/>
+        </w:rPr>
+        <w:t>o</w:t>
+      </w:r>
+      <w:r>
+        <w:rPr>
+          <w:lang w:eastAsia="pt-BR"/>
+        </w:rPr>
+        <w:t xml:space="preserve">. Cada elemento tem um vetor de deslocamento com direção radial e “intensidade” (módulo ou velocidade) sorteados aleatoriamente (função </w:t>
+      </w:r>
+      <w:proofErr w:type="spellStart"/>
+      <w:proofErr w:type="gramStart"/>
+      <w:r>
+        <w:rPr>
+          <w:lang w:eastAsia="pt-BR"/>
+        </w:rPr>
+        <w:t>rand</w:t>
+      </w:r>
+      <w:proofErr w:type="spellEnd"/>
+      <w:r>
+        <w:rPr>
+          <w:lang w:eastAsia="pt-BR"/>
+        </w:rPr>
+        <w:t>(</w:t>
+      </w:r>
+      <w:proofErr w:type="gramEnd"/>
+      <w:r>
+        <w:rPr>
+          <w:lang w:eastAsia="pt-BR"/>
+        </w:rPr>
+        <w:t>)).</w:t>
+      </w:r>
+      <w:r>
+        <w:rPr>
+          <w:lang w:eastAsia="pt-BR"/>
+        </w:rPr>
+        <w:t xml:space="preserve"> Cada detrito também possui um vetor de rotação sorteado.</w:t>
+      </w:r>
+      <w:r>
+        <w:rPr>
+          <w:lang w:eastAsia="pt-BR"/>
+        </w:rPr>
+        <w:t xml:space="preserve"> </w:t>
+      </w:r>
+      <w:r>
+        <w:rPr>
+          <w:lang w:eastAsia="pt-BR"/>
+        </w:rPr>
+        <w:t xml:space="preserve">Todo o sorteio é feito no início da explosão. Depois, ao longo da animação, os vetores são apenas deslocados (multiplicação por escalar) fazendo os movimentos. </w:t>
+      </w:r>
+      <w:r>
+        <w:rPr>
+          <w:lang w:eastAsia="pt-BR"/>
+        </w:rPr>
+        <w:t>O tamanho dos detritos e o tempo de duração da explosão (combustível) variam com o raio dos planetas; quanto maior o planeta, mais tempo de explosão e maior são os detritos. Por fim, durante o deslocamento, a cor de cada partícula é alterada, forçando uma cor</w:t>
+      </w:r>
+      <w:r>
+        <w:rPr>
+          <w:lang w:eastAsia="pt-BR"/>
+        </w:rPr>
+        <w:t xml:space="preserve"> gradualmente mais vermelha. O</w:t>
+      </w:r>
+      <w:r>
+        <w:rPr>
+          <w:lang w:eastAsia="pt-BR"/>
+        </w:rPr>
+        <w:t xml:space="preserve"> efeito </w:t>
+      </w:r>
+      <w:r>
+        <w:rPr>
+          <w:lang w:eastAsia="pt-BR"/>
+        </w:rPr>
+        <w:t xml:space="preserve">da cor </w:t>
+      </w:r>
+      <w:r>
+        <w:rPr>
+          <w:lang w:eastAsia="pt-BR"/>
+        </w:rPr>
+        <w:t xml:space="preserve">é simples: basta, a cada movimento, subtrair os valores da cor RGB, reduzindo um valor “k” na cor vermelha, “4*k” na cor verde e “8*k” na cor azul. Ao longo do tempo, apenas a cor vermelha ficará com intensidade luminosa. O software adotou um modelo </w:t>
+      </w:r>
+      <w:r>
+        <w:rPr>
+          <w:lang w:eastAsia="pt-BR"/>
+        </w:rPr>
+        <w:t xml:space="preserve">de explosão </w:t>
+      </w:r>
+      <w:r>
+        <w:rPr>
+          <w:lang w:eastAsia="pt-BR"/>
+        </w:rPr>
+        <w:t xml:space="preserve">amplamente citado na Internet, mas fez grandes mudanças como, por exemplo, o posicionamento inicial ao longo da esfera do planeta, que antes era em ponto central. Além disso, adicionou-se o controle de tempo, assim as explosões acompanham a aceleração de tempo do sistema solar. </w:t>
+      </w:r>
+    </w:p>
+    <w:p>
+      <w:pPr>
+        <w:rPr>
+          <w:lang w:eastAsia="pt-BR"/>
+        </w:rPr>
+      </w:pPr>
+      <w:r>
+        <w:rPr>
+          <w:lang w:eastAsia="pt-BR"/>
+        </w:rPr>
+        <w:t xml:space="preserve">Saturno foi, de longe, o astro com mais requisitos de software e complicações. A lua </w:t>
+      </w:r>
+      <w:proofErr w:type="spellStart"/>
+      <w:r>
+        <w:rPr>
+          <w:lang w:eastAsia="pt-BR"/>
+        </w:rPr>
+        <w:t>Hiperion</w:t>
+      </w:r>
+      <w:proofErr w:type="spellEnd"/>
+      <w:r>
+        <w:rPr>
+          <w:lang w:eastAsia="pt-BR"/>
+        </w:rPr>
+        <w:t xml:space="preserve"> tem movimento de rotação, raios da elipse e translação aleatórios. Esse foi um controle difícil por causa da rotação de Saturno e por causa do fator “dia” no posicionamento relativo ao tempo. Note-se, na figura 1, que a órbita de </w:t>
+      </w:r>
+      <w:proofErr w:type="spellStart"/>
+      <w:r>
+        <w:rPr>
+          <w:lang w:eastAsia="pt-BR"/>
+        </w:rPr>
+        <w:t>Hiperion</w:t>
+      </w:r>
+      <w:proofErr w:type="spellEnd"/>
+      <w:r>
+        <w:rPr>
+          <w:lang w:eastAsia="pt-BR"/>
+        </w:rPr>
+        <w:t xml:space="preserve"> (em verde) passa de praticamente circular para elíptica (variação do raio maior e menor da elipse). </w:t>
+      </w:r>
+      <w:proofErr w:type="spellStart"/>
+      <w:r>
+        <w:rPr>
+          <w:lang w:eastAsia="pt-BR"/>
+        </w:rPr>
+        <w:t>Febe</w:t>
+      </w:r>
+      <w:proofErr w:type="spellEnd"/>
+      <w:r>
+        <w:rPr>
+          <w:lang w:eastAsia="pt-BR"/>
+        </w:rPr>
+        <w:t xml:space="preserve"> também tem orbita elíptica. Optou-se por usar uma órbita com inclinação em relação ao plano </w:t>
+      </w:r>
+      <w:r>
+        <w:rPr>
+          <w:lang w:eastAsia="pt-BR"/>
+        </w:rPr>
+        <w:t>XZ</w:t>
+      </w:r>
+      <w:r>
+        <w:rPr>
+          <w:lang w:eastAsia="pt-BR"/>
+        </w:rPr>
+        <w:t xml:space="preserve">, apenas para variação visual. A lua </w:t>
+      </w:r>
+      <w:proofErr w:type="spellStart"/>
+      <w:r>
+        <w:rPr>
+          <w:lang w:eastAsia="pt-BR"/>
+        </w:rPr>
+        <w:t>Titan</w:t>
+      </w:r>
+      <w:proofErr w:type="spellEnd"/>
+      <w:r>
+        <w:rPr>
+          <w:lang w:eastAsia="pt-BR"/>
+        </w:rPr>
+        <w:t xml:space="preserve"> é simples, pois o sistema “</w:t>
+      </w:r>
+      <w:proofErr w:type="spellStart"/>
+      <w:r>
+        <w:rPr>
+          <w:lang w:eastAsia="pt-BR"/>
+        </w:rPr>
+        <w:t>renderização</w:t>
+      </w:r>
+      <w:proofErr w:type="spellEnd"/>
+      <w:r>
+        <w:rPr>
+          <w:lang w:eastAsia="pt-BR"/>
+        </w:rPr>
+        <w:t>” padrão faz seu tratamento normal, como os demais planetas de órbita circular.</w:t>
+      </w:r>
+    </w:p>
+    <w:p>
+      <w:pPr>
+        <w:rPr>
+          <w:lang w:eastAsia="pt-BR"/>
+        </w:rPr>
+      </w:pPr>
+      <w:r>
+        <w:rPr>
+          <w:lang w:eastAsia="pt-BR"/>
+        </w:rPr>
+        <w:t>O</w:t>
+      </w:r>
+      <w:r>
+        <w:rPr>
+          <w:lang w:eastAsia="pt-BR"/>
+        </w:rPr>
+        <w:t>s</w:t>
+      </w:r>
+      <w:r>
+        <w:rPr>
+          <w:lang w:eastAsia="pt-BR"/>
+        </w:rPr>
+        <w:t xml:space="preserve"> </w:t>
+      </w:r>
+      <w:r>
+        <w:rPr>
+          <w:lang w:eastAsia="pt-BR"/>
+        </w:rPr>
+        <w:t xml:space="preserve">anéis </w:t>
+      </w:r>
+      <w:r>
+        <w:rPr>
+          <w:lang w:eastAsia="pt-BR"/>
+        </w:rPr>
+        <w:t xml:space="preserve">de </w:t>
+      </w:r>
+      <w:r>
+        <w:rPr>
+          <w:lang w:eastAsia="pt-BR"/>
+        </w:rPr>
+        <w:t>S</w:t>
+      </w:r>
+      <w:r>
+        <w:rPr>
+          <w:lang w:eastAsia="pt-BR"/>
+        </w:rPr>
+        <w:t>aturno usa o recurso de desenho em pontos, “</w:t>
+      </w:r>
+      <w:proofErr w:type="spellStart"/>
+      <w:r>
+        <w:rPr>
+          <w:lang w:eastAsia="pt-BR"/>
+        </w:rPr>
+        <w:t>Stipple</w:t>
+      </w:r>
+      <w:proofErr w:type="spellEnd"/>
+      <w:r>
+        <w:rPr>
+          <w:lang w:eastAsia="pt-BR"/>
+        </w:rPr>
+        <w:t xml:space="preserve">”, do </w:t>
+      </w:r>
+      <w:proofErr w:type="spellStart"/>
+      <w:proofErr w:type="gramStart"/>
+      <w:r>
+        <w:rPr>
+          <w:lang w:eastAsia="pt-BR"/>
+        </w:rPr>
+        <w:t>OpenGL</w:t>
+      </w:r>
+      <w:proofErr w:type="spellEnd"/>
+      <w:proofErr w:type="gramEnd"/>
+      <w:r>
+        <w:rPr>
+          <w:lang w:eastAsia="pt-BR"/>
+        </w:rPr>
+        <w:t>. Ao ser ativado (</w:t>
+      </w:r>
+      <w:proofErr w:type="spellStart"/>
+      <w:proofErr w:type="gramStart"/>
+      <w:r>
+        <w:rPr>
+          <w:lang w:eastAsia="pt-BR"/>
+        </w:rPr>
+        <w:t>glPolygonStipple</w:t>
+      </w:r>
+      <w:proofErr w:type="spellEnd"/>
+      <w:proofErr w:type="gramEnd"/>
+      <w:r>
+        <w:rPr>
+          <w:lang w:eastAsia="pt-BR"/>
+        </w:rPr>
+        <w:t>), a “</w:t>
+      </w:r>
+      <w:proofErr w:type="spellStart"/>
+      <w:r>
+        <w:rPr>
+          <w:lang w:eastAsia="pt-BR"/>
+        </w:rPr>
+        <w:t>renderização</w:t>
+      </w:r>
+      <w:proofErr w:type="spellEnd"/>
+      <w:r>
+        <w:rPr>
+          <w:lang w:eastAsia="pt-BR"/>
+        </w:rPr>
+        <w:t>” filtra os pontos que são projetados na tela. O filtro é uma sequência de bits: os “bits” “0” (zero) anulam a projeção do ponto e os “1”</w:t>
+      </w:r>
+      <w:proofErr w:type="gramStart"/>
+      <w:r>
+        <w:rPr>
+          <w:lang w:eastAsia="pt-BR"/>
+        </w:rPr>
+        <w:t>(</w:t>
+      </w:r>
+      <w:proofErr w:type="gramEnd"/>
+      <w:r>
+        <w:rPr>
+          <w:lang w:eastAsia="pt-BR"/>
+        </w:rPr>
+        <w:t>um) permitem a projeção do ponto. Isso faz um efeito de “transparência”. Esse mesmo tipo de efeito é usado para desenhar as linhas das órbitas, que ficam parecendo pontilhadas. Além disso, para complementar a transparência utiliza-se a opção “</w:t>
+      </w:r>
+      <w:proofErr w:type="spellStart"/>
+      <w:proofErr w:type="gramStart"/>
+      <w:r>
+        <w:rPr>
+          <w:lang w:eastAsia="pt-BR"/>
+        </w:rPr>
+        <w:t>glBlendFunc</w:t>
+      </w:r>
+      <w:proofErr w:type="spellEnd"/>
+      <w:proofErr w:type="gramEnd"/>
+      <w:r>
+        <w:rPr>
+          <w:lang w:eastAsia="pt-BR"/>
+        </w:rPr>
+        <w:t>” que permite e controla o uso de cores com índice “alfa” de transparência. A transparência com índice “alfa” é um efeito resultante da “fusão” da cor de um ponto anteriormente projetado no mesmo “</w:t>
+      </w:r>
+      <w:r>
+        <w:rPr>
+          <w:lang w:eastAsia="pt-BR"/>
+        </w:rPr>
+        <w:t>pixel</w:t>
+      </w:r>
+      <w:r>
+        <w:rPr>
+          <w:lang w:eastAsia="pt-BR"/>
+        </w:rPr>
+        <w:t>”</w:t>
+      </w:r>
+      <w:r>
+        <w:rPr>
+          <w:lang w:eastAsia="pt-BR"/>
+        </w:rPr>
+        <w:t xml:space="preserve"> </w:t>
+      </w:r>
+      <w:r>
+        <w:rPr>
+          <w:lang w:eastAsia="pt-BR"/>
+        </w:rPr>
+        <w:t xml:space="preserve">por objeto </w:t>
       </w:r>
       <w:r>
         <w:rPr>
           <w:lang w:eastAsia="pt-BR"/>
         </w:rPr>
         <w:lastRenderedPageBreak/>
-        <w:t xml:space="preserve">Porém, o movimento de translação Júpiter é tão lento (mais de 200 anos) que só é notável em alta “velocidade” de passagem de tempo. Por isso, calcula-se a distância percorrida pelo asteróide entre um quadro e outro. Se ela for maior que o diâmetro do asteroide, o programa reduz a aceleração do tempo ou impede o acionamento do asteróide. </w:t>
-      </w:r>
-    </w:p>
-    <w:p>
-      <w:pPr>
-        <w:rPr>
-          <w:lang w:eastAsia="pt-BR"/>
-        </w:rPr>
-      </w:pPr>
-      <w:r>
-        <w:rPr>
-          <w:lang w:eastAsia="pt-BR"/>
-        </w:rPr>
-        <w:t xml:space="preserve">No caso de colisão, inicia-se uma animação de explosão. A animação usa dois elementos básicos: partículas e detritos. Os elementos são posicionados ao longo da superfície da esfera definida pelo planeta que “explode”. Elas se dispersam em forma esférica. Cada elemento tem um vetor de deslocamento com direção radial e “intensidade” (módulo ou velocidade) sorteados aleatoriamente (função </w:t>
-      </w:r>
-      <w:proofErr w:type="spellStart"/>
-      <w:r>
-        <w:rPr>
-          <w:lang w:eastAsia="pt-BR"/>
-        </w:rPr>
-        <w:t>rand</w:t>
-      </w:r>
-      <w:proofErr w:type="spellEnd"/>
-      <w:r>
-        <w:rPr>
-          <w:lang w:eastAsia="pt-BR"/>
-        </w:rPr>
-        <w:t>()). Na animação, esses vetores são multiplicados fazendo o movimento. As partículas são pontos. Os detritos são triângulos. Os detritos giram também com ângulos sorteados. Todo o sorteio é feito no início da explosão. Depois, ao longo da animação, os vetores são apenas deslocados (multiplicação por escalar). O tamanho dos detritos e o tempo de duração da explosão (combustível) variam com o raio dos planetas; quanto maior o planeta, mais tempo de explosão e maior são os detritos. Por fim, durante o deslocamento, a cor de cada partícula é alterada, forçando uma cor gradualmente mais vermelha. Esse efeito é simples: basta, a cada movimento, subtrair os valores da cor RGB, reduzindo um valor “k” na cor vermelha, “4*k” na cor verde e “8*k” na cor azul. Ao longo do tempo, apenas a cor vermelha ficará com intensidade luminosa. O software adotou um modelo de referência amplamente citado na Internet, mas fez grandes mudanças como, por exemplo, o posicionamento inicial ao longo da esfera do planeta, que antes era em ponto central. Além disso, adicionou-se o controle de tempo, assim as explosões acompanham a aceleração de tempo do sistema solar. Foram feitas várias outras modificações e acréscimos, a maioria não trivial.</w:t>
-      </w:r>
-    </w:p>
-    <w:p>
-      <w:pPr>
-        <w:rPr>
-          <w:lang w:eastAsia="pt-BR"/>
-        </w:rPr>
-      </w:pPr>
-      <w:r>
-        <w:rPr>
-          <w:lang w:eastAsia="pt-BR"/>
-        </w:rPr>
-        <w:t xml:space="preserve">Saturno foi, de longe, o astro com mais requisitos de software e complicações. A lua </w:t>
-      </w:r>
-      <w:proofErr w:type="spellStart"/>
-      <w:r>
-        <w:rPr>
-          <w:lang w:eastAsia="pt-BR"/>
-        </w:rPr>
-        <w:t>Hiperion</w:t>
-      </w:r>
-      <w:proofErr w:type="spellEnd"/>
-      <w:r>
-        <w:rPr>
-          <w:lang w:eastAsia="pt-BR"/>
-        </w:rPr>
-        <w:t xml:space="preserve"> tem movimento de rotação, raios da elipse e translação aleatórios. Esse foi um controle difícil por causa da rotação de Saturno e por causa do fator “dia” no posicionamento relativo ao tempo. Note-se, na figura 1, que a órbita de </w:t>
-      </w:r>
-      <w:proofErr w:type="spellStart"/>
-      <w:r>
-        <w:rPr>
-          <w:lang w:eastAsia="pt-BR"/>
-        </w:rPr>
-        <w:t>Hiperion</w:t>
-      </w:r>
-      <w:proofErr w:type="spellEnd"/>
-      <w:r>
-        <w:rPr>
-          <w:lang w:eastAsia="pt-BR"/>
-        </w:rPr>
-        <w:t xml:space="preserve"> (em verde) passa de praticamente circular para elíptica (variação do raio maior e menor da elipse). </w:t>
-      </w:r>
-      <w:proofErr w:type="spellStart"/>
-      <w:r>
-        <w:rPr>
-          <w:lang w:eastAsia="pt-BR"/>
-        </w:rPr>
-        <w:t>Febe</w:t>
-      </w:r>
-      <w:proofErr w:type="spellEnd"/>
-      <w:r>
-        <w:rPr>
-          <w:lang w:eastAsia="pt-BR"/>
-        </w:rPr>
-        <w:t xml:space="preserve"> também tem orbita elíptica. Optou-se por usar uma órbita com inclinação em relação ao plano Y, apenas para variação visual. A lua </w:t>
-      </w:r>
-      <w:proofErr w:type="spellStart"/>
-      <w:r>
-        <w:rPr>
-          <w:lang w:eastAsia="pt-BR"/>
-        </w:rPr>
-        <w:t>Titan</w:t>
-      </w:r>
-      <w:proofErr w:type="spellEnd"/>
-      <w:r>
-        <w:rPr>
-          <w:lang w:eastAsia="pt-BR"/>
-        </w:rPr>
-        <w:t xml:space="preserve"> é simples, pois o sistema “</w:t>
+        <w:t>mais distante. Por isso, a ordem de “</w:t>
       </w:r>
       <w:proofErr w:type="spellStart"/>
       <w:r>
@@ -2191,137 +3183,104 @@
         <w:rPr>
           <w:lang w:eastAsia="pt-BR"/>
         </w:rPr>
-        <w:t>” padrão faz seu tratamento normal, como os demais planetas de órbita circular.</w:t>
-      </w:r>
-    </w:p>
-    <w:p>
-      <w:pPr>
-        <w:rPr>
-          <w:lang w:eastAsia="pt-BR"/>
-        </w:rPr>
-      </w:pPr>
-      <w:r>
-        <w:rPr>
-          <w:lang w:eastAsia="pt-BR"/>
-        </w:rPr>
-        <w:t>O anel de saturno usa o recurso de desenho em pontos, “</w:t>
-      </w:r>
-      <w:proofErr w:type="spellStart"/>
-      <w:r>
-        <w:rPr>
-          <w:lang w:eastAsia="pt-BR"/>
-        </w:rPr>
-        <w:t>Stipple</w:t>
-      </w:r>
-      <w:proofErr w:type="spellEnd"/>
-      <w:r>
-        <w:rPr>
-          <w:lang w:eastAsia="pt-BR"/>
-        </w:rPr>
-        <w:t xml:space="preserve">”, do </w:t>
-      </w:r>
-      <w:proofErr w:type="spellStart"/>
-      <w:r>
-        <w:rPr>
-          <w:lang w:eastAsia="pt-BR"/>
-        </w:rPr>
-        <w:t>OpenGL</w:t>
-      </w:r>
-      <w:proofErr w:type="spellEnd"/>
-      <w:r>
-        <w:rPr>
-          <w:lang w:eastAsia="pt-BR"/>
-        </w:rPr>
-        <w:t>. Ao ser ativado (</w:t>
-      </w:r>
-      <w:proofErr w:type="spellStart"/>
-      <w:r>
-        <w:rPr>
-          <w:lang w:eastAsia="pt-BR"/>
-        </w:rPr>
-        <w:t>glPolygonStipple</w:t>
-      </w:r>
-      <w:proofErr w:type="spellEnd"/>
-      <w:r>
-        <w:rPr>
-          <w:lang w:eastAsia="pt-BR"/>
-        </w:rPr>
-        <w:t>), a “</w:t>
-      </w:r>
-      <w:proofErr w:type="spellStart"/>
-      <w:r>
-        <w:rPr>
-          <w:lang w:eastAsia="pt-BR"/>
-        </w:rPr>
-        <w:t>renderização</w:t>
-      </w:r>
-      <w:proofErr w:type="spellEnd"/>
-      <w:r>
-        <w:rPr>
-          <w:lang w:eastAsia="pt-BR"/>
-        </w:rPr>
-        <w:t>” filtra os pontos que são projetados na tela. O filtro é uma sequência de bits: os “bits” “0” (zero) anulam a projeção do ponto e os “1”(um) permitem a projeção do ponto. Isso faz um efeito de “transparência”. Esse mesmo tipo de efeito é usado para desenhar as linhas das órbitas, que ficam parecendo pontilhadas. Além disso, para complementar a transparência utiliza-se a opção “</w:t>
-      </w:r>
-      <w:proofErr w:type="spellStart"/>
-      <w:r>
-        <w:rPr>
-          <w:lang w:eastAsia="pt-BR"/>
-        </w:rPr>
-        <w:t>glBlendFunc</w:t>
-      </w:r>
-      <w:proofErr w:type="spellEnd"/>
-      <w:r>
-        <w:rPr>
-          <w:lang w:eastAsia="pt-BR"/>
-        </w:rPr>
-        <w:t>” que permite e controla o uso de cores com índice “alfa” de transparência. A transparência com índice “alfa” é um efeito resultante da “fusão” da cor de um ponto anteriormente projetado no mesmo “</w:t>
-      </w:r>
-      <w:proofErr w:type="spellStart"/>
-      <w:r>
-        <w:rPr>
-          <w:lang w:eastAsia="pt-BR"/>
-        </w:rPr>
-        <w:t>voxel</w:t>
-      </w:r>
-      <w:proofErr w:type="spellEnd"/>
-      <w:r>
-        <w:rPr>
-          <w:lang w:eastAsia="pt-BR"/>
-        </w:rPr>
-        <w:t>” por objeto mais distante. Por isso, a ordem de “</w:t>
-      </w:r>
-      <w:proofErr w:type="spellStart"/>
-      <w:r>
-        <w:rPr>
-          <w:lang w:eastAsia="pt-BR"/>
-        </w:rPr>
-        <w:t>renderização</w:t>
-      </w:r>
-      <w:proofErr w:type="spellEnd"/>
-      <w:r>
-        <w:rPr>
-          <w:lang w:eastAsia="pt-BR"/>
-        </w:rPr>
-        <w:t>” é muito importante. Veja na figura 2 o efeito da transparência no anel de saturno.</w:t>
-      </w:r>
-    </w:p>
-    <w:p>
-      <w:pPr>
-        <w:rPr>
-          <w:lang w:eastAsia="pt-BR"/>
-        </w:rPr>
-      </w:pPr>
-      <w:r>
-        <w:rPr>
-          <w:lang w:eastAsia="pt-BR"/>
-        </w:rPr>
-        <w:t xml:space="preserve">A colisão com o anel </w:t>
-      </w:r>
-      <w:r>
-        <w:rPr>
-          <w:lang w:eastAsia="pt-BR"/>
-        </w:rPr>
-        <w:t xml:space="preserve">é diferente, pois ele tem forma plana. </w:t>
+        <w:t>” é muito importante. Veja</w:t>
+      </w:r>
+      <w:r>
+        <w:rPr>
+          <w:lang w:eastAsia="pt-BR"/>
+        </w:rPr>
+        <w:t>-se,</w:t>
+      </w:r>
+      <w:r>
+        <w:rPr>
+          <w:lang w:eastAsia="pt-BR"/>
+        </w:rPr>
+        <w:t xml:space="preserve"> na figura 2</w:t>
+      </w:r>
+      <w:r>
+        <w:rPr>
+          <w:lang w:eastAsia="pt-BR"/>
+        </w:rPr>
+        <w:t>,</w:t>
+      </w:r>
+      <w:r>
+        <w:rPr>
+          <w:lang w:eastAsia="pt-BR"/>
+        </w:rPr>
+        <w:t xml:space="preserve"> o</w:t>
+      </w:r>
+      <w:r>
+        <w:rPr>
+          <w:lang w:eastAsia="pt-BR"/>
+        </w:rPr>
+        <w:t xml:space="preserve"> efeito da transparência dos anéis</w:t>
+      </w:r>
+      <w:r>
+        <w:rPr>
+          <w:lang w:eastAsia="pt-BR"/>
+        </w:rPr>
+        <w:t xml:space="preserve"> de </w:t>
+      </w:r>
+      <w:r>
+        <w:rPr>
+          <w:lang w:eastAsia="pt-BR"/>
+        </w:rPr>
+        <w:t>S</w:t>
+      </w:r>
+      <w:r>
+        <w:rPr>
+          <w:lang w:eastAsia="pt-BR"/>
+        </w:rPr>
+        <w:t>aturno.</w:t>
+      </w:r>
+    </w:p>
+    <w:p>
+      <w:pPr>
+        <w:rPr>
+          <w:lang w:eastAsia="pt-BR"/>
+        </w:rPr>
+      </w:pPr>
+      <w:r>
+        <w:rPr>
+          <w:lang w:eastAsia="pt-BR"/>
+        </w:rPr>
+        <w:t>A colisão com os anéis</w:t>
+      </w:r>
+      <w:r>
+        <w:rPr>
+          <w:lang w:eastAsia="pt-BR"/>
+        </w:rPr>
+        <w:t xml:space="preserve"> </w:t>
+      </w:r>
+      <w:r>
+        <w:rPr>
+          <w:lang w:eastAsia="pt-BR"/>
+        </w:rPr>
+        <w:t>é diferente, pois ele</w:t>
+      </w:r>
+      <w:r>
+        <w:rPr>
+          <w:lang w:eastAsia="pt-BR"/>
+        </w:rPr>
+        <w:t>s</w:t>
+      </w:r>
+      <w:r>
+        <w:rPr>
+          <w:lang w:eastAsia="pt-BR"/>
+        </w:rPr>
+        <w:t xml:space="preserve"> </w:t>
+      </w:r>
+      <w:r>
+        <w:rPr>
+          <w:lang w:eastAsia="pt-BR"/>
+        </w:rPr>
+        <w:t>são dispostos em forma</w:t>
+      </w:r>
+      <w:r>
+        <w:rPr>
+          <w:lang w:eastAsia="pt-BR"/>
+        </w:rPr>
+        <w:t xml:space="preserve"> plana. </w:t>
       </w:r>
       <w:r>
         <w:rPr>
@@ -2333,31 +3292,37 @@
         <w:rPr>
           <w:lang w:eastAsia="pt-BR"/>
         </w:rPr>
-        <w:t xml:space="preserve"> verificar se o asteroide cruza o plano definido pelo anel, no caso o plano {0,</w:t>
-      </w:r>
-      <w:r>
-        <w:rPr>
-          <w:lang w:eastAsia="pt-BR"/>
-        </w:rPr>
-        <w:t>Y</w:t>
-      </w:r>
-      <w:r>
-        <w:rPr>
-          <w:lang w:eastAsia="pt-BR"/>
-        </w:rPr>
-        <w:t>,</w:t>
-      </w:r>
-      <w:r>
-        <w:rPr>
-          <w:lang w:eastAsia="pt-BR"/>
-        </w:rPr>
-        <w:t>0</w:t>
-      </w:r>
-      <w:r>
-        <w:rPr>
-          <w:lang w:eastAsia="pt-BR"/>
-        </w:rPr>
-        <w:t xml:space="preserve">}. A cada movimento, se o asteróide intercepta esse plano, verifica-se a distância do </w:t>
+        <w:t xml:space="preserve"> verificar se o asteroide cruza o plano definido pelo</w:t>
+      </w:r>
+      <w:r>
+        <w:rPr>
+          <w:lang w:eastAsia="pt-BR"/>
+        </w:rPr>
+        <w:t>s anéis</w:t>
+      </w:r>
+      <w:r>
+        <w:rPr>
+          <w:lang w:eastAsia="pt-BR"/>
+        </w:rPr>
+        <w:t xml:space="preserve">, no caso o plano </w:t>
+      </w:r>
+      <w:r>
+        <w:rPr>
+          <w:lang w:eastAsia="pt-BR"/>
+        </w:rPr>
+        <w:t>XZ</w:t>
+      </w:r>
+      <w:r>
+        <w:rPr>
+          <w:lang w:eastAsia="pt-BR"/>
+        </w:rPr>
+        <w:t>. A cada movimento, se o astero</w:t>
+      </w:r>
+      <w:r>
+        <w:rPr>
+          <w:lang w:eastAsia="pt-BR"/>
+        </w:rPr>
+        <w:t xml:space="preserve">ide intercepta esse plano, verifica-se a distância do </w:t>
       </w:r>
       <w:r>
         <w:rPr>
@@ -2381,21 +3346,44 @@
         <w:rPr>
           <w:lang w:eastAsia="pt-BR"/>
         </w:rPr>
-        <w:t xml:space="preserve"> do anel (o centro de Saturno) para determinar se ocorre colisão.  </w:t>
-      </w:r>
-    </w:p>
-    <w:p>
-      <w:pPr>
-        <w:rPr>
-          <w:lang w:eastAsia="pt-BR"/>
-        </w:rPr>
-      </w:pPr>
-      <w:r>
-        <w:rPr>
-          <w:lang w:eastAsia="pt-BR"/>
-        </w:rPr>
-        <w:lastRenderedPageBreak/>
-        <w:t>Quando ocorre a colisão, a animação do “colapso” dos anéis faz com que eles se tornem vermelho, expandido seu raio ao longo do tempo, em direção “infinita”, reduzindo a cor até sumir. A animação tenta simular um “escape” dos “detritos” do anel da ação da força gravitacional de Saturno.</w:t>
+        <w:t xml:space="preserve"> do</w:t>
+      </w:r>
+      <w:r>
+        <w:rPr>
+          <w:lang w:eastAsia="pt-BR"/>
+        </w:rPr>
+        <w:t>s anéis</w:t>
+      </w:r>
+      <w:r>
+        <w:rPr>
+          <w:lang w:eastAsia="pt-BR"/>
+        </w:rPr>
+        <w:t xml:space="preserve"> (o centro de Saturno) para determinar se ocorre colisão.  </w:t>
+      </w:r>
+    </w:p>
+    <w:p>
+      <w:pPr>
+        <w:rPr>
+          <w:lang w:eastAsia="pt-BR"/>
+        </w:rPr>
+      </w:pPr>
+      <w:r>
+        <w:rPr>
+          <w:lang w:eastAsia="pt-BR"/>
+        </w:rPr>
+        <w:t>Quando ocorre a colisão, a animação do “colapso” dos anéis faz com que eles se tornem vermelho, expandido seu raio ao longo do tempo, em direção “infinita”, reduzindo a cor até sumir. A animação tenta simular um “escape” dos “detritos” do</w:t>
+      </w:r>
+      <w:r>
+        <w:rPr>
+          <w:lang w:eastAsia="pt-BR"/>
+        </w:rPr>
+        <w:t>s anéis</w:t>
+      </w:r>
+      <w:r>
+        <w:rPr>
+          <w:lang w:eastAsia="pt-BR"/>
+        </w:rPr>
+        <w:t xml:space="preserve"> da ação da força gravitacional de Saturno.</w:t>
       </w:r>
     </w:p>
     <w:p>
@@ -2630,18 +3618,43 @@
         <w:rPr>
           <w:color w:val="auto"/>
         </w:rPr>
-        <w:t>- Transparência no anel de saturno</w:t>
-      </w:r>
-    </w:p>
-    <w:p>
-      <w:pPr>
-        <w:rPr>
-          <w:lang w:eastAsia="pt-BR"/>
-        </w:rPr>
-      </w:pPr>
-    </w:p>
-    <w:p>
-      <w:r>
+        <w:t>- Transparência no</w:t>
+      </w:r>
+      <w:r>
+        <w:rPr>
+          <w:color w:val="auto"/>
+        </w:rPr>
+        <w:t>s anéis</w:t>
+      </w:r>
+      <w:r>
+        <w:rPr>
+          <w:color w:val="auto"/>
+        </w:rPr>
+        <w:t xml:space="preserve"> de </w:t>
+      </w:r>
+      <w:r>
+        <w:rPr>
+          <w:color w:val="auto"/>
+        </w:rPr>
+        <w:t>S</w:t>
+      </w:r>
+      <w:r>
+        <w:rPr>
+          <w:color w:val="auto"/>
+        </w:rPr>
+        <w:t>aturno</w:t>
+      </w:r>
+    </w:p>
+    <w:p>
+      <w:pPr>
+        <w:rPr>
+          <w:lang w:eastAsia="pt-BR"/>
+        </w:rPr>
+      </w:pPr>
+    </w:p>
+    <w:p>
+      <w:r>
+        <w:lastRenderedPageBreak/>
         <w:t xml:space="preserve">Por fim, como o sistema de detecção de colisão </w:t>
       </w:r>
       <w:r>
@@ -2710,7 +3723,21 @@
         <w:t xml:space="preserve"> formado</w:t>
       </w:r>
       <w:r>
-        <w:t xml:space="preserve"> pela posição da câmera e a posição projetada do mouse na tela (2D) no espaço 3D . O segmento de reta é composto pelos pontos que interceptam os planos “</w:t>
+        <w:t xml:space="preserve"> pela posição da câmera e a posição projetada do mouse na tela (</w:t>
+      </w:r>
+      <w:proofErr w:type="gramStart"/>
+      <w:r>
+        <w:t>2D</w:t>
+      </w:r>
+      <w:proofErr w:type="gramEnd"/>
+      <w:r>
+        <w:t>) no espaço 3D</w:t>
+      </w:r>
+      <w:r>
+        <w:t>. O segmento de visualização</w:t>
+      </w:r>
+      <w:r>
+        <w:t xml:space="preserve"> é composto pelos pontos que interceptam os planos “</w:t>
       </w:r>
       <w:proofErr w:type="spellStart"/>
       <w:r>
@@ -2729,29 +3756,46 @@
         <w:t xml:space="preserve">” do </w:t>
       </w:r>
       <w:r>
-        <w:t xml:space="preserve">volume de visualização. </w:t>
-      </w:r>
-      <w:r>
-        <w:t>Veja ilustração d</w:t>
+        <w:t>volume de visualização</w:t>
+      </w:r>
+      <w:r>
+        <w:t>, relativo à posição projetada do ponteiro do mouse</w:t>
+      </w:r>
+      <w:r>
+        <w:t xml:space="preserve">. </w:t>
+      </w:r>
+      <w:r>
+        <w:t xml:space="preserve">A figura 3 </w:t>
+      </w:r>
+      <w:r>
+        <w:t xml:space="preserve">ilustra </w:t>
       </w:r>
       <w:r>
         <w:t>o segmento entre os pontos p0-p1</w:t>
       </w:r>
       <w:r>
-        <w:t xml:space="preserve"> </w:t>
-      </w:r>
-      <w:r>
-        <w:t xml:space="preserve">na </w:t>
-      </w:r>
-      <w:r>
-        <w:t>figura 3.</w:t>
-      </w:r>
-      <w:r>
-        <w:t xml:space="preserve"> Esse segmento é similar à reta da orbita do </w:t>
-      </w:r>
-      <w:r>
-        <w:lastRenderedPageBreak/>
-        <w:t xml:space="preserve">asteróide. Porém, </w:t>
+        <w:t>.</w:t>
+      </w:r>
+      <w:r>
+        <w:t xml:space="preserve"> Esse segmento é similar </w:t>
+      </w:r>
+      <w:r>
+        <w:t>ao segmento</w:t>
+      </w:r>
+      <w:r>
+        <w:t xml:space="preserve"> da orbita do </w:t>
+      </w:r>
+      <w:r>
+        <w:t>astero</w:t>
+      </w:r>
+      <w:r>
+        <w:t xml:space="preserve">ide. </w:t>
+      </w:r>
+      <w:r>
+        <w:t>Inicialmente, adotou-se um modelo de reta. P</w:t>
+      </w:r>
+      <w:r>
+        <w:t xml:space="preserve">orém, </w:t>
       </w:r>
       <w:r>
         <w:t>um</w:t>
@@ -2768,12 +3812,102 @@
     </w:p>
     <w:p>
       <w:r>
-        <w:t xml:space="preserve">Com o segmento de reta de seleção, basta calcular a distância entre os pontos centrais dos planetas com esse segmento de reta: se for menor que o raio do planeta, a reta o intercepta. Para todos os “planetas” que interceptarem o segmento, escolhe-se o que tiver menor distância com o ponto da câmera (distância entre dois pontos no espaço). </w:t>
-      </w:r>
-    </w:p>
-    <w:p>
-      <w:r>
-        <w:t>Para o anel de saturno</w:t>
+        <w:t>Com o segmento de seleção, basta calcular a distância entre os pontos centrais dos planetas com esse segmento de reta: se fo</w:t>
+      </w:r>
+      <w:r>
+        <w:t xml:space="preserve">r menor que o raio do planeta, o segmento </w:t>
+      </w:r>
+      <w:r>
+        <w:t xml:space="preserve">o intercepta. Para todos os “planetas” que interceptarem o segmento, escolhe-se o que tiver menor distância com o ponto </w:t>
+      </w:r>
+      <w:r>
+        <w:t xml:space="preserve">p0 </w:t>
+      </w:r>
+      <w:r>
+        <w:t xml:space="preserve">(distância entre dois pontos no espaço). </w:t>
+      </w:r>
+    </w:p>
+    <w:p>
+      <w:r>
+        <w:t>Um ponto importante é que o segmento de reta de seleção deve ser calculado</w:t>
+      </w:r>
+      <w:r>
+        <w:t xml:space="preserve"> (</w:t>
+      </w:r>
+      <w:proofErr w:type="spellStart"/>
+      <w:proofErr w:type="gramStart"/>
+      <w:r>
+        <w:t>UnProject</w:t>
+      </w:r>
+      <w:proofErr w:type="spellEnd"/>
+      <w:proofErr w:type="gramEnd"/>
+      <w:r>
+        <w:t>)</w:t>
+      </w:r>
+      <w:r>
+        <w:t xml:space="preserve"> imediatamente antes da “</w:t>
+      </w:r>
+      <w:proofErr w:type="spellStart"/>
+      <w:r>
+        <w:t>renderização</w:t>
+      </w:r>
+      <w:proofErr w:type="spellEnd"/>
+      <w:r>
+        <w:t>” do quadro visualizado e não de forma antecipada, como ocorre com o cálculo da posição do foco da câmera. As posições não precisam ser recalculadas na “</w:t>
+      </w:r>
+      <w:proofErr w:type="spellStart"/>
+      <w:r>
+        <w:t>renderização</w:t>
+      </w:r>
+      <w:proofErr w:type="spellEnd"/>
+      <w:r>
+        <w:t xml:space="preserve">”, pois elas são dependentes do </w:t>
+      </w:r>
+      <w:r>
+        <w:t>tempo (dia) do</w:t>
+      </w:r>
+      <w:r>
+        <w:t xml:space="preserve"> modelo</w:t>
+      </w:r>
+      <w:r>
+        <w:t>, e não da direção da câmera</w:t>
+      </w:r>
+      <w:r>
+        <w:t>. Por outro lado, a reta de visualização depende da perspectiva de visão que, ao mudar o foco da câmera, também muda.</w:t>
+      </w:r>
+      <w:r>
+        <w:t xml:space="preserve"> Imediatamente após a “</w:t>
+      </w:r>
+      <w:proofErr w:type="spellStart"/>
+      <w:r>
+        <w:t>renderização</w:t>
+      </w:r>
+      <w:proofErr w:type="spellEnd"/>
+      <w:r>
+        <w:t>”, faz-se a seleção com a projeção correta, antes de mudar o “dia”.</w:t>
+      </w:r>
+    </w:p>
+    <w:p>
+      <w:r>
+        <w:t>Para o</w:t>
+      </w:r>
+      <w:r>
+        <w:t>s</w:t>
+      </w:r>
+      <w:r>
+        <w:t xml:space="preserve"> an</w:t>
+      </w:r>
+      <w:r>
+        <w:t>éis</w:t>
+      </w:r>
+      <w:r>
+        <w:t xml:space="preserve"> de </w:t>
+      </w:r>
+      <w:r>
+        <w:t>S</w:t>
+      </w:r>
+      <w:r>
+        <w:t>aturno</w:t>
       </w:r>
       <w:r>
         <w:t>,</w:t>
@@ -2794,33 +3928,45 @@
         <w:t>)</w:t>
       </w:r>
       <w:r>
-        <w:t xml:space="preserve"> com o plano definido pela superfície do anel que, no caso, é o plano Y. Com esse ponto de interseção</w:t>
+        <w:t xml:space="preserve"> com o plano definido pela superfície do</w:t>
+      </w:r>
+      <w:r>
+        <w:t>s anéis</w:t>
+      </w:r>
+      <w:r>
+        <w:t xml:space="preserve"> que, no caso, é o plano </w:t>
+      </w:r>
+      <w:r>
+        <w:t>XZ</w:t>
+      </w:r>
+      <w:r>
+        <w:t>. Com esse ponto de interseção</w:t>
       </w:r>
       <w:r>
         <w:t>, basta verifica</w:t>
       </w:r>
       <w:r>
-        <w:t>r se a distância entre ele e o centro de Saturno é menor que o raio do anel</w:t>
+        <w:t>r se a distância entre ele e o centro de Saturno é menor que o raio do</w:t>
+      </w:r>
+      <w:r>
+        <w:t>s anéis</w:t>
       </w:r>
       <w:r>
         <w:t xml:space="preserve">. </w:t>
       </w:r>
-      <w:r>
-        <w:t>Porém, a seleção do anel de saturno ainda não foi elaborada.</w:t>
-      </w:r>
-    </w:p>
-    <w:p>
-      <w:r>
-        <w:t xml:space="preserve">O teste </w:t>
-      </w:r>
-      <w:r>
-        <w:t xml:space="preserve">de seleção de objetos pelo mouse </w:t>
+    </w:p>
+    <w:p>
+      <w:r>
+        <w:t>A</w:t>
+      </w:r>
+      <w:r>
+        <w:t xml:space="preserve"> seleção de objetos pelo mouse </w:t>
       </w:r>
       <w:r>
         <w:t xml:space="preserve">é relativamente </w:t>
       </w:r>
       <w:r>
-        <w:t>complexo</w:t>
+        <w:t>complexa</w:t>
       </w:r>
       <w:r>
         <w:t>, principalmente se comp</w:t>
@@ -2829,7 +3975,10 @@
         <w:t>a</w:t>
       </w:r>
       <w:r>
-        <w:t xml:space="preserve">rado com a detecção de colisão. </w:t>
+        <w:t>rada</w:t>
+      </w:r>
+      <w:r>
+        <w:t xml:space="preserve"> com a detecção de colisão. </w:t>
       </w:r>
       <w:r>
         <w:t>Por isso</w:t>
@@ -2850,7 +3999,13 @@
         <w:t xml:space="preserve"> na versão final</w:t>
       </w:r>
       <w:r>
-        <w:t xml:space="preserve">, esse sistema não foi amplamente testado como </w:t>
+        <w:t xml:space="preserve">, esse </w:t>
+      </w:r>
+      <w:r>
+        <w:t>recurso</w:t>
+      </w:r>
+      <w:r>
+        <w:t xml:space="preserve"> não foi amplamente testado como </w:t>
       </w:r>
       <w:r>
         <w:t>a</w:t>
@@ -2871,8 +4026,8 @@
         </w:rPr>
         <w:drawing>
           <wp:inline distT="0" distB="0" distL="0" distR="0">
-            <wp:extent cx="2766434" cy="2265989"/>
-            <wp:effectExtent l="19050" t="0" r="0" b="0"/>
+            <wp:extent cx="2889113" cy="2366476"/>
+            <wp:effectExtent l="19050" t="0" r="6487" b="0"/>
             <wp:docPr id="10" name="Imagem 10" descr="http://www.codeproject.com/KB/openGL/TranslationController/image008.jpg"/>
             <wp:cNvGraphicFramePr>
               <a:graphicFrameLocks xmlns:a="http://schemas.openxmlformats.org/drawingml/2006/main" noChangeAspect="1"/>
@@ -2896,7 +4051,7 @@
                   <pic:spPr bwMode="auto">
                     <a:xfrm>
                       <a:off x="0" y="0"/>
-                      <a:ext cx="2768438" cy="2267631"/>
+                      <a:ext cx="2890602" cy="2367696"/>
                     </a:xfrm>
                     <a:prstGeom prst="rect">
                       <a:avLst/>
@@ -2981,6 +4136,12 @@
         </w:rPr>
         <w:t>-p1)</w:t>
       </w:r>
+      <w:r>
+        <w:rPr>
+          <w:color w:val="auto"/>
+        </w:rPr>
+        <w:t xml:space="preserve"> </w:t>
+      </w:r>
     </w:p>
     <w:p/>
     <w:p>
@@ -3048,6 +4209,7 @@
         <w:t xml:space="preserve">Como o trabalho foi feito individualmente, e não em grupo, devo agradecer ao meu Tio, e colega de faculdade, Frederico Sampaio, pela ajuda e horas de ensino, esclarecimentos, exemplos e revisão do trabalho. </w:t>
       </w:r>
     </w:p>
+    <w:p/>
     <w:sectPr>
       <w:footerReference w:type="default" r:id="rId11"/>
       <w:pgSz w:w="11906" w:h="16838" w:code="9"/>
@@ -3105,7 +4267,7 @@
             <w:rPr>
               <w:noProof/>
             </w:rPr>
-            <w:t>6</w:t>
+            <w:t>7</w:t>
           </w:r>
         </w:fldSimple>
       </w:p>

</xml_diff>

<commit_message>
Ajustes na colisão com os anéis de Saturno
Pequenas mudanças gerais, ex. iluminação
Ajuste completo da colisão com os anéis de saturno
Sugestões do Tio Fred
Ajuste na documentação
</commit_message>
<xml_diff>
--- a/documentos/TPCG-GuilhermeSampaio.docx
+++ b/documentos/TPCG-GuilhermeSampaio.docx
@@ -321,7 +321,13 @@
         <w:t xml:space="preserve">com maiores detalhes </w:t>
       </w:r>
       <w:r>
-        <w:t xml:space="preserve">na disciplina de Computação Gráfica do curso de Ciência da Computação do UNI-BH. Por isso, este trabalho foi uma ótima oportunidade para adquirir novos conhecimentos e colocar em prática conhecimentos de várias disciplinas, em especial Álgebra Linear. </w:t>
+        <w:t xml:space="preserve">na disciplina de Computação Gráfica do curso de Ciência da Computação do UNI-BH. Por isso, este trabalho foi uma ótima oportunidade para adquirir novos conhecimentos e colocar em prática conhecimentos de várias disciplinas, em especial </w:t>
+      </w:r>
+      <w:r>
+        <w:t xml:space="preserve">Geometria Analítica e </w:t>
+      </w:r>
+      <w:r>
+        <w:t xml:space="preserve">Álgebra Linear. </w:t>
       </w:r>
       <w:r>
         <w:t xml:space="preserve">Por exemplo, para a análise de colisão, foram usadas funções comuns de álgebra linear e princípios gerais do uso das matrizes de </w:t>
@@ -3322,43 +3328,34 @@
         <w:rPr>
           <w:lang w:eastAsia="pt-BR"/>
         </w:rPr>
-        <w:t xml:space="preserve">ide intercepta esse plano, verifica-se a distância do </w:t>
-      </w:r>
-      <w:r>
-        <w:rPr>
-          <w:lang w:eastAsia="pt-BR"/>
-        </w:rPr>
-        <w:t xml:space="preserve">seu </w:t>
-      </w:r>
-      <w:r>
-        <w:rPr>
-          <w:lang w:eastAsia="pt-BR"/>
-        </w:rPr>
-        <w:t xml:space="preserve">ponto central até o </w:t>
-      </w:r>
-      <w:r>
-        <w:rPr>
-          <w:lang w:eastAsia="pt-BR"/>
-        </w:rPr>
-        <w:t>centro</w:t>
-      </w:r>
-      <w:r>
-        <w:rPr>
-          <w:lang w:eastAsia="pt-BR"/>
-        </w:rPr>
-        <w:t xml:space="preserve"> do</w:t>
-      </w:r>
-      <w:r>
-        <w:rPr>
-          <w:lang w:eastAsia="pt-BR"/>
-        </w:rPr>
-        <w:t>s anéis</w:t>
-      </w:r>
-      <w:r>
-        <w:rPr>
-          <w:lang w:eastAsia="pt-BR"/>
-        </w:rPr>
-        <w:t xml:space="preserve"> (o centro de Saturno) para determinar se ocorre colisão.  </w:t>
+        <w:t xml:space="preserve">ide intercepta esse plano, </w:t>
+      </w:r>
+      <w:r>
+        <w:t>encontra-se a distância entre o centro do asteroide e o plano. Com es</w:t>
+      </w:r>
+      <w:r>
+        <w:t>t</w:t>
+      </w:r>
+      <w:r>
+        <w:t xml:space="preserve">a distância e o raio do asteroide, calcula-se o </w:t>
+      </w:r>
+      <w:r>
+        <w:t xml:space="preserve">círculo </w:t>
+      </w:r>
+      <w:r>
+        <w:t>projetad</w:t>
+      </w:r>
+      <w:r>
+        <w:t xml:space="preserve">o </w:t>
+      </w:r>
+      <w:r>
+        <w:t>pela esfera no plano. Daí, a colisão ocorre se a distância entre o centro desse círculo projetado e o centro de Saturno é menor que a soma de seus raios.</w:t>
+      </w:r>
+      <w:r>
+        <w:rPr>
+          <w:lang w:eastAsia="pt-BR"/>
+        </w:rPr>
+        <w:t xml:space="preserve">  </w:t>
       </w:r>
     </w:p>
     <w:p>
@@ -3646,13 +3643,6 @@
       </w:r>
     </w:p>
     <w:p>
-      <w:pPr>
-        <w:rPr>
-          <w:lang w:eastAsia="pt-BR"/>
-        </w:rPr>
-      </w:pPr>
-    </w:p>
-    <w:p>
       <w:r>
         <w:lastRenderedPageBreak/>
         <w:t xml:space="preserve">Por fim, como o sistema de detecção de colisão </w:t>
@@ -4108,7 +4098,7 @@
           <w:noProof/>
           <w:color w:val="auto"/>
         </w:rPr>
-        <w:t>3</w:t>
+        <w:t>1</w:t>
       </w:r>
       <w:r>
         <w:rPr>

</xml_diff>